<commit_message>
add finished lab 3 and 4
</commit_message>
<xml_diff>
--- a/Lab3/Lab3.docx
+++ b/Lab3/Lab3.docx
@@ -2,7 +2,1163 @@
 <file path=word/document.xml><?xml version="1.0" encoding="utf-8"?>
 <w:document xmlns:wpc="http://schemas.microsoft.com/office/word/2010/wordprocessingCanvas" xmlns:cx="http://schemas.microsoft.com/office/drawing/2014/chartex" xmlns:cx1="http://schemas.microsoft.com/office/drawing/2015/9/8/chartex" xmlns:cx2="http://schemas.microsoft.com/office/drawing/2015/10/21/chartex" xmlns:cx3="http://schemas.microsoft.com/office/drawing/2016/5/9/chartex" xmlns:cx4="http://schemas.microsoft.com/office/drawing/2016/5/10/chartex" xmlns:cx5="http://schemas.microsoft.com/office/drawing/2016/5/11/chartex" xmlns:cx6="http://schemas.microsoft.com/office/drawing/2016/5/12/chartex" xmlns:cx7="http://schemas.microsoft.com/office/drawing/2016/5/13/chartex" xmlns:cx8="http://schemas.microsoft.com/office/drawing/2016/5/14/chartex" xmlns:mc="http://schemas.openxmlformats.org/markup-compatibility/2006" xmlns:aink="http://schemas.microsoft.com/office/drawing/2016/ink" xmlns:am3d="http://schemas.microsoft.com/office/drawing/2017/model3d" xmlns:o="urn:schemas-microsoft-com:office:office" xmlns:oel="http://schemas.microsoft.com/office/2019/extlst" xmlns:r="http://schemas.openxmlformats.org/officeDocument/2006/relationships" xmlns:m="http://schemas.openxmlformats.org/officeDocument/2006/math" xmlns:v="urn:schemas-microsoft-com:vml" xmlns:wp14="http://schemas.microsoft.com/office/word/2010/wordprocessingDrawing" xmlns:wp="http://schemas.openxmlformats.org/drawingml/2006/wordprocessingDrawing" xmlns:w10="urn:schemas-microsoft-com:office:word" xmlns:w="http://schemas.openxmlformats.org/wordprocessingml/2006/main" xmlns:w14="http://schemas.microsoft.com/office/word/2010/wordml" xmlns:w15="http://schemas.microsoft.com/office/word/2012/wordml" xmlns:w16cex="http://schemas.microsoft.com/office/word/2018/wordml/cex" xmlns:w16cid="http://schemas.microsoft.com/office/word/2016/wordml/cid" xmlns:w16="http://schemas.microsoft.com/office/word/2018/wordml" xmlns:w16du="http://schemas.microsoft.com/office/word/2023/wordml/word16du" xmlns:w16sdtdh="http://schemas.microsoft.com/office/word/2020/wordml/sdtdatahash" xmlns:w16sdtfl="http://schemas.microsoft.com/office/word/2024/wordml/sdtformatlock" xmlns:w16se="http://schemas.microsoft.com/office/word/2015/wordml/symex" xmlns:wpg="http://schemas.microsoft.com/office/word/2010/wordprocessingGroup" xmlns:wpi="http://schemas.microsoft.com/office/word/2010/wordprocessingInk" xmlns:wne="http://schemas.microsoft.com/office/word/2006/wordml" xmlns:wps="http://schemas.microsoft.com/office/word/2010/wordprocessingShape" mc:Ignorable="w14 w15 w16se w16cid w16 w16cex w16sdtdh w16sdtfl w16du wp14">
   <w:body>
-    <w:p/>
+    <w:p>
+      <w:pPr>
+        <w:jc w:val="center"/>
+        <w:rPr>
+          <w:b/>
+          <w:bCs/>
+          <w:sz w:val="40"/>
+          <w:szCs w:val="40"/>
+          <w:u w:val="single"/>
+        </w:rPr>
+      </w:pPr>
+      <w:r>
+        <w:rPr>
+          <w:b/>
+          <w:bCs/>
+          <w:sz w:val="40"/>
+          <w:szCs w:val="40"/>
+          <w:u w:val="single"/>
+        </w:rPr>
+        <w:t>Lab 3</w:t>
+      </w:r>
+    </w:p>
+    <w:p>
+      <w:pPr>
+        <w:rPr>
+          <w:b/>
+          <w:bCs/>
+          <w:sz w:val="24"/>
+          <w:szCs w:val="24"/>
+          <w:u w:val="single"/>
+        </w:rPr>
+      </w:pPr>
+      <w:r>
+        <w:rPr>
+          <w:b/>
+          <w:bCs/>
+          <w:sz w:val="24"/>
+          <w:szCs w:val="24"/>
+          <w:u w:val="single"/>
+        </w:rPr>
+        <w:t>Using Minikube to Create a Cluster</w:t>
+      </w:r>
+    </w:p>
+    <w:p>
+      <w:pPr>
+        <w:rPr>
+          <w:b/>
+          <w:bCs/>
+          <w:sz w:val="24"/>
+          <w:szCs w:val="24"/>
+          <w:u w:val="single"/>
+        </w:rPr>
+      </w:pPr>
+      <w:r>
+        <w:rPr>
+          <w:b/>
+          <w:bCs/>
+          <w:sz w:val="24"/>
+          <w:szCs w:val="24"/>
+          <w:u w:val="single"/>
+        </w:rPr>
+        <w:drawing>
+          <wp:inline distT="0" distB="0" distL="0" distR="0" wp14:anchorId="385CFD75" wp14:editId="1E523C8C">
+            <wp:extent cx="5731510" cy="386080"/>
+            <wp:effectExtent l="0" t="0" r="2540" b="0"/>
+            <wp:docPr id="59981159" name="Picture 1"/>
+            <wp:cNvGraphicFramePr>
+              <a:graphicFrameLocks xmlns:a="http://schemas.openxmlformats.org/drawingml/2006/main" noChangeAspect="1"/>
+            </wp:cNvGraphicFramePr>
+            <a:graphic xmlns:a="http://schemas.openxmlformats.org/drawingml/2006/main">
+              <a:graphicData uri="http://schemas.openxmlformats.org/drawingml/2006/picture">
+                <pic:pic xmlns:pic="http://schemas.openxmlformats.org/drawingml/2006/picture">
+                  <pic:nvPicPr>
+                    <pic:cNvPr id="59981159" name=""/>
+                    <pic:cNvPicPr/>
+                  </pic:nvPicPr>
+                  <pic:blipFill>
+                    <a:blip r:embed="rId4"/>
+                    <a:stretch>
+                      <a:fillRect/>
+                    </a:stretch>
+                  </pic:blipFill>
+                  <pic:spPr>
+                    <a:xfrm>
+                      <a:off x="0" y="0"/>
+                      <a:ext cx="5731510" cy="386080"/>
+                    </a:xfrm>
+                    <a:prstGeom prst="rect">
+                      <a:avLst/>
+                    </a:prstGeom>
+                  </pic:spPr>
+                </pic:pic>
+              </a:graphicData>
+            </a:graphic>
+          </wp:inline>
+        </w:drawing>
+      </w:r>
+    </w:p>
+    <w:p>
+      <w:pPr>
+        <w:rPr>
+          <w:sz w:val="24"/>
+          <w:szCs w:val="24"/>
+        </w:rPr>
+      </w:pPr>
+      <w:r>
+        <w:rPr>
+          <w:sz w:val="24"/>
+          <w:szCs w:val="24"/>
+        </w:rPr>
+        <w:t>Deploy an application on the cluster</w:t>
+      </w:r>
+    </w:p>
+    <w:p>
+      <w:pPr>
+        <w:rPr>
+          <w:sz w:val="24"/>
+          <w:szCs w:val="24"/>
+        </w:rPr>
+      </w:pPr>
+    </w:p>
+    <w:p>
+      <w:pPr>
+        <w:rPr>
+          <w:b/>
+          <w:bCs/>
+          <w:sz w:val="24"/>
+          <w:szCs w:val="24"/>
+          <w:u w:val="single"/>
+        </w:rPr>
+      </w:pPr>
+      <w:r>
+        <w:rPr>
+          <w:b/>
+          <w:bCs/>
+          <w:sz w:val="24"/>
+          <w:szCs w:val="24"/>
+          <w:u w:val="single"/>
+        </w:rPr>
+        <w:t>Viewing Pods and Nodes</w:t>
+      </w:r>
+    </w:p>
+    <w:p>
+      <w:pPr>
+        <w:rPr>
+          <w:sz w:val="24"/>
+          <w:szCs w:val="24"/>
+        </w:rPr>
+      </w:pPr>
+      <w:r>
+        <w:rPr>
+          <w:sz w:val="24"/>
+          <w:szCs w:val="24"/>
+        </w:rPr>
+        <w:drawing>
+          <wp:inline distT="0" distB="0" distL="0" distR="0" wp14:anchorId="42657FA2" wp14:editId="6C06ACB6">
+            <wp:extent cx="5620534" cy="657317"/>
+            <wp:effectExtent l="0" t="0" r="0" b="9525"/>
+            <wp:docPr id="2020117908" name="Picture 1" descr="A black background with white text&#10;&#10;AI-generated content may be incorrect."/>
+            <wp:cNvGraphicFramePr>
+              <a:graphicFrameLocks xmlns:a="http://schemas.openxmlformats.org/drawingml/2006/main" noChangeAspect="1"/>
+            </wp:cNvGraphicFramePr>
+            <a:graphic xmlns:a="http://schemas.openxmlformats.org/drawingml/2006/main">
+              <a:graphicData uri="http://schemas.openxmlformats.org/drawingml/2006/picture">
+                <pic:pic xmlns:pic="http://schemas.openxmlformats.org/drawingml/2006/picture">
+                  <pic:nvPicPr>
+                    <pic:cNvPr id="2020117908" name="Picture 1" descr="A black background with white text&#10;&#10;AI-generated content may be incorrect."/>
+                    <pic:cNvPicPr/>
+                  </pic:nvPicPr>
+                  <pic:blipFill>
+                    <a:blip r:embed="rId5"/>
+                    <a:stretch>
+                      <a:fillRect/>
+                    </a:stretch>
+                  </pic:blipFill>
+                  <pic:spPr>
+                    <a:xfrm>
+                      <a:off x="0" y="0"/>
+                      <a:ext cx="5620534" cy="657317"/>
+                    </a:xfrm>
+                    <a:prstGeom prst="rect">
+                      <a:avLst/>
+                    </a:prstGeom>
+                  </pic:spPr>
+                </pic:pic>
+              </a:graphicData>
+            </a:graphic>
+          </wp:inline>
+        </w:drawing>
+      </w:r>
+    </w:p>
+    <w:p>
+      <w:pPr>
+        <w:rPr>
+          <w:sz w:val="24"/>
+          <w:szCs w:val="24"/>
+        </w:rPr>
+      </w:pPr>
+      <w:r>
+        <w:rPr>
+          <w:sz w:val="24"/>
+          <w:szCs w:val="24"/>
+        </w:rPr>
+        <w:t>View the pods on the node</w:t>
+      </w:r>
+    </w:p>
+    <w:p>
+      <w:pPr>
+        <w:rPr>
+          <w:sz w:val="24"/>
+          <w:szCs w:val="24"/>
+        </w:rPr>
+      </w:pPr>
+    </w:p>
+    <w:p>
+      <w:pPr>
+        <w:rPr>
+          <w:sz w:val="24"/>
+          <w:szCs w:val="24"/>
+        </w:rPr>
+      </w:pPr>
+      <w:r>
+        <w:rPr>
+          <w:sz w:val="24"/>
+          <w:szCs w:val="24"/>
+        </w:rPr>
+        <w:drawing>
+          <wp:inline distT="0" distB="0" distL="0" distR="0" wp14:anchorId="2823D646" wp14:editId="59490DFE">
+            <wp:extent cx="5731510" cy="2559685"/>
+            <wp:effectExtent l="0" t="0" r="2540" b="0"/>
+            <wp:docPr id="480416760" name="Picture 1" descr="A computer screen with white text&#10;&#10;AI-generated content may be incorrect."/>
+            <wp:cNvGraphicFramePr>
+              <a:graphicFrameLocks xmlns:a="http://schemas.openxmlformats.org/drawingml/2006/main" noChangeAspect="1"/>
+            </wp:cNvGraphicFramePr>
+            <a:graphic xmlns:a="http://schemas.openxmlformats.org/drawingml/2006/main">
+              <a:graphicData uri="http://schemas.openxmlformats.org/drawingml/2006/picture">
+                <pic:pic xmlns:pic="http://schemas.openxmlformats.org/drawingml/2006/picture">
+                  <pic:nvPicPr>
+                    <pic:cNvPr id="480416760" name="Picture 1" descr="A computer screen with white text&#10;&#10;AI-generated content may be incorrect."/>
+                    <pic:cNvPicPr/>
+                  </pic:nvPicPr>
+                  <pic:blipFill>
+                    <a:blip r:embed="rId6"/>
+                    <a:stretch>
+                      <a:fillRect/>
+                    </a:stretch>
+                  </pic:blipFill>
+                  <pic:spPr>
+                    <a:xfrm>
+                      <a:off x="0" y="0"/>
+                      <a:ext cx="5731510" cy="2559685"/>
+                    </a:xfrm>
+                    <a:prstGeom prst="rect">
+                      <a:avLst/>
+                    </a:prstGeom>
+                  </pic:spPr>
+                </pic:pic>
+              </a:graphicData>
+            </a:graphic>
+          </wp:inline>
+        </w:drawing>
+      </w:r>
+    </w:p>
+    <w:p>
+      <w:pPr>
+        <w:rPr>
+          <w:sz w:val="24"/>
+          <w:szCs w:val="24"/>
+        </w:rPr>
+      </w:pPr>
+      <w:r>
+        <w:rPr>
+          <w:sz w:val="24"/>
+          <w:szCs w:val="24"/>
+        </w:rPr>
+        <w:t>Describe pods for more information</w:t>
+      </w:r>
+    </w:p>
+    <w:p>
+      <w:pPr>
+        <w:rPr>
+          <w:sz w:val="24"/>
+          <w:szCs w:val="24"/>
+        </w:rPr>
+      </w:pPr>
+    </w:p>
+    <w:p>
+      <w:pPr>
+        <w:rPr>
+          <w:sz w:val="24"/>
+          <w:szCs w:val="24"/>
+        </w:rPr>
+      </w:pPr>
+      <w:r>
+        <w:rPr>
+          <w:sz w:val="24"/>
+          <w:szCs w:val="24"/>
+        </w:rPr>
+        <w:drawing>
+          <wp:inline distT="0" distB="0" distL="0" distR="0" wp14:anchorId="1DF3B99F" wp14:editId="00396F52">
+            <wp:extent cx="5731510" cy="499745"/>
+            <wp:effectExtent l="0" t="0" r="2540" b="0"/>
+            <wp:docPr id="485209961" name="Picture 1"/>
+            <wp:cNvGraphicFramePr>
+              <a:graphicFrameLocks xmlns:a="http://schemas.openxmlformats.org/drawingml/2006/main" noChangeAspect="1"/>
+            </wp:cNvGraphicFramePr>
+            <a:graphic xmlns:a="http://schemas.openxmlformats.org/drawingml/2006/main">
+              <a:graphicData uri="http://schemas.openxmlformats.org/drawingml/2006/picture">
+                <pic:pic xmlns:pic="http://schemas.openxmlformats.org/drawingml/2006/picture">
+                  <pic:nvPicPr>
+                    <pic:cNvPr id="485209961" name=""/>
+                    <pic:cNvPicPr/>
+                  </pic:nvPicPr>
+                  <pic:blipFill>
+                    <a:blip r:embed="rId7"/>
+                    <a:stretch>
+                      <a:fillRect/>
+                    </a:stretch>
+                  </pic:blipFill>
+                  <pic:spPr>
+                    <a:xfrm>
+                      <a:off x="0" y="0"/>
+                      <a:ext cx="5731510" cy="499745"/>
+                    </a:xfrm>
+                    <a:prstGeom prst="rect">
+                      <a:avLst/>
+                    </a:prstGeom>
+                  </pic:spPr>
+                </pic:pic>
+              </a:graphicData>
+            </a:graphic>
+          </wp:inline>
+        </w:drawing>
+      </w:r>
+    </w:p>
+    <w:p>
+      <w:pPr>
+        <w:rPr>
+          <w:sz w:val="24"/>
+          <w:szCs w:val="24"/>
+        </w:rPr>
+      </w:pPr>
+      <w:r>
+        <w:rPr>
+          <w:sz w:val="24"/>
+          <w:szCs w:val="24"/>
+        </w:rPr>
+        <w:t>Store the name of the pod in a variable</w:t>
+      </w:r>
+    </w:p>
+    <w:p>
+      <w:pPr>
+        <w:rPr>
+          <w:sz w:val="24"/>
+          <w:szCs w:val="24"/>
+        </w:rPr>
+      </w:pPr>
+    </w:p>
+    <w:p>
+      <w:pPr>
+        <w:rPr>
+          <w:sz w:val="24"/>
+          <w:szCs w:val="24"/>
+        </w:rPr>
+      </w:pPr>
+      <w:r>
+        <w:rPr>
+          <w:sz w:val="24"/>
+          <w:szCs w:val="24"/>
+        </w:rPr>
+        <w:lastRenderedPageBreak/>
+        <w:drawing>
+          <wp:inline distT="0" distB="0" distL="0" distR="0" wp14:anchorId="0555EA91" wp14:editId="456476DD">
+            <wp:extent cx="5115639" cy="1981477"/>
+            <wp:effectExtent l="0" t="0" r="0" b="0"/>
+            <wp:docPr id="1408292890" name="Picture 1" descr="A computer screen shot of a program&#10;&#10;AI-generated content may be incorrect."/>
+            <wp:cNvGraphicFramePr>
+              <a:graphicFrameLocks xmlns:a="http://schemas.openxmlformats.org/drawingml/2006/main" noChangeAspect="1"/>
+            </wp:cNvGraphicFramePr>
+            <a:graphic xmlns:a="http://schemas.openxmlformats.org/drawingml/2006/main">
+              <a:graphicData uri="http://schemas.openxmlformats.org/drawingml/2006/picture">
+                <pic:pic xmlns:pic="http://schemas.openxmlformats.org/drawingml/2006/picture">
+                  <pic:nvPicPr>
+                    <pic:cNvPr id="1408292890" name="Picture 1" descr="A computer screen shot of a program&#10;&#10;AI-generated content may be incorrect."/>
+                    <pic:cNvPicPr/>
+                  </pic:nvPicPr>
+                  <pic:blipFill>
+                    <a:blip r:embed="rId8"/>
+                    <a:stretch>
+                      <a:fillRect/>
+                    </a:stretch>
+                  </pic:blipFill>
+                  <pic:spPr>
+                    <a:xfrm>
+                      <a:off x="0" y="0"/>
+                      <a:ext cx="5115639" cy="1981477"/>
+                    </a:xfrm>
+                    <a:prstGeom prst="rect">
+                      <a:avLst/>
+                    </a:prstGeom>
+                  </pic:spPr>
+                </pic:pic>
+              </a:graphicData>
+            </a:graphic>
+          </wp:inline>
+        </w:drawing>
+      </w:r>
+    </w:p>
+    <w:p>
+      <w:pPr>
+        <w:rPr>
+          <w:sz w:val="24"/>
+          <w:szCs w:val="24"/>
+        </w:rPr>
+      </w:pPr>
+      <w:r>
+        <w:rPr>
+          <w:sz w:val="24"/>
+          <w:szCs w:val="24"/>
+        </w:rPr>
+        <w:t>Executing commands on the pod</w:t>
+      </w:r>
+    </w:p>
+    <w:p>
+      <w:pPr>
+        <w:rPr>
+          <w:sz w:val="24"/>
+          <w:szCs w:val="24"/>
+        </w:rPr>
+      </w:pPr>
+    </w:p>
+    <w:p>
+      <w:pPr>
+        <w:rPr>
+          <w:b/>
+          <w:bCs/>
+          <w:sz w:val="24"/>
+          <w:szCs w:val="24"/>
+          <w:u w:val="single"/>
+        </w:rPr>
+      </w:pPr>
+      <w:r>
+        <w:rPr>
+          <w:b/>
+          <w:bCs/>
+          <w:sz w:val="24"/>
+          <w:szCs w:val="24"/>
+          <w:u w:val="single"/>
+        </w:rPr>
+        <w:t>Using a Service to Expose Your App</w:t>
+      </w:r>
+    </w:p>
+    <w:p>
+      <w:pPr>
+        <w:rPr>
+          <w:sz w:val="24"/>
+          <w:szCs w:val="24"/>
+        </w:rPr>
+      </w:pPr>
+      <w:r>
+        <w:rPr>
+          <w:sz w:val="24"/>
+          <w:szCs w:val="24"/>
+        </w:rPr>
+        <w:drawing>
+          <wp:inline distT="0" distB="0" distL="0" distR="0" wp14:anchorId="6793DA93" wp14:editId="6595E31C">
+            <wp:extent cx="5731510" cy="250190"/>
+            <wp:effectExtent l="0" t="0" r="2540" b="0"/>
+            <wp:docPr id="1326828736" name="Picture 1"/>
+            <wp:cNvGraphicFramePr>
+              <a:graphicFrameLocks xmlns:a="http://schemas.openxmlformats.org/drawingml/2006/main" noChangeAspect="1"/>
+            </wp:cNvGraphicFramePr>
+            <a:graphic xmlns:a="http://schemas.openxmlformats.org/drawingml/2006/main">
+              <a:graphicData uri="http://schemas.openxmlformats.org/drawingml/2006/picture">
+                <pic:pic xmlns:pic="http://schemas.openxmlformats.org/drawingml/2006/picture">
+                  <pic:nvPicPr>
+                    <pic:cNvPr id="1326828736" name=""/>
+                    <pic:cNvPicPr/>
+                  </pic:nvPicPr>
+                  <pic:blipFill>
+                    <a:blip r:embed="rId9"/>
+                    <a:stretch>
+                      <a:fillRect/>
+                    </a:stretch>
+                  </pic:blipFill>
+                  <pic:spPr>
+                    <a:xfrm>
+                      <a:off x="0" y="0"/>
+                      <a:ext cx="5731510" cy="250190"/>
+                    </a:xfrm>
+                    <a:prstGeom prst="rect">
+                      <a:avLst/>
+                    </a:prstGeom>
+                  </pic:spPr>
+                </pic:pic>
+              </a:graphicData>
+            </a:graphic>
+          </wp:inline>
+        </w:drawing>
+      </w:r>
+    </w:p>
+    <w:p>
+      <w:pPr>
+        <w:rPr>
+          <w:sz w:val="24"/>
+          <w:szCs w:val="24"/>
+        </w:rPr>
+      </w:pPr>
+      <w:r>
+        <w:rPr>
+          <w:sz w:val="24"/>
+          <w:szCs w:val="24"/>
+        </w:rPr>
+        <w:t>Expose the node on port 8080</w:t>
+      </w:r>
+    </w:p>
+    <w:p>
+      <w:pPr>
+        <w:rPr>
+          <w:sz w:val="24"/>
+          <w:szCs w:val="24"/>
+        </w:rPr>
+      </w:pPr>
+    </w:p>
+    <w:p>
+      <w:pPr>
+        <w:rPr>
+          <w:sz w:val="24"/>
+          <w:szCs w:val="24"/>
+        </w:rPr>
+      </w:pPr>
+      <w:r>
+        <w:rPr>
+          <w:sz w:val="24"/>
+          <w:szCs w:val="24"/>
+        </w:rPr>
+        <w:drawing>
+          <wp:inline distT="0" distB="0" distL="0" distR="0" wp14:anchorId="05B9A298" wp14:editId="21C8D872">
+            <wp:extent cx="5391902" cy="3077004"/>
+            <wp:effectExtent l="0" t="0" r="0" b="9525"/>
+            <wp:docPr id="1517774353" name="Picture 1" descr="A computer screen shot of a computer program&#10;&#10;AI-generated content may be incorrect."/>
+            <wp:cNvGraphicFramePr>
+              <a:graphicFrameLocks xmlns:a="http://schemas.openxmlformats.org/drawingml/2006/main" noChangeAspect="1"/>
+            </wp:cNvGraphicFramePr>
+            <a:graphic xmlns:a="http://schemas.openxmlformats.org/drawingml/2006/main">
+              <a:graphicData uri="http://schemas.openxmlformats.org/drawingml/2006/picture">
+                <pic:pic xmlns:pic="http://schemas.openxmlformats.org/drawingml/2006/picture">
+                  <pic:nvPicPr>
+                    <pic:cNvPr id="1517774353" name="Picture 1" descr="A computer screen shot of a computer program&#10;&#10;AI-generated content may be incorrect."/>
+                    <pic:cNvPicPr/>
+                  </pic:nvPicPr>
+                  <pic:blipFill>
+                    <a:blip r:embed="rId10"/>
+                    <a:stretch>
+                      <a:fillRect/>
+                    </a:stretch>
+                  </pic:blipFill>
+                  <pic:spPr>
+                    <a:xfrm>
+                      <a:off x="0" y="0"/>
+                      <a:ext cx="5391902" cy="3077004"/>
+                    </a:xfrm>
+                    <a:prstGeom prst="rect">
+                      <a:avLst/>
+                    </a:prstGeom>
+                  </pic:spPr>
+                </pic:pic>
+              </a:graphicData>
+            </a:graphic>
+          </wp:inline>
+        </w:drawing>
+      </w:r>
+    </w:p>
+    <w:p>
+      <w:pPr>
+        <w:rPr>
+          <w:sz w:val="24"/>
+          <w:szCs w:val="24"/>
+        </w:rPr>
+      </w:pPr>
+      <w:r>
+        <w:rPr>
+          <w:sz w:val="24"/>
+          <w:szCs w:val="24"/>
+        </w:rPr>
+        <w:t>Describe the services on the node</w:t>
+      </w:r>
+    </w:p>
+    <w:p>
+      <w:pPr>
+        <w:rPr>
+          <w:sz w:val="24"/>
+          <w:szCs w:val="24"/>
+        </w:rPr>
+      </w:pPr>
+    </w:p>
+    <w:p>
+      <w:pPr>
+        <w:rPr>
+          <w:sz w:val="24"/>
+          <w:szCs w:val="24"/>
+        </w:rPr>
+      </w:pPr>
+      <w:r>
+        <w:rPr>
+          <w:sz w:val="24"/>
+          <w:szCs w:val="24"/>
+        </w:rPr>
+        <w:drawing>
+          <wp:inline distT="0" distB="0" distL="0" distR="0" wp14:anchorId="79BCC5D7" wp14:editId="62D32AE9">
+            <wp:extent cx="5731510" cy="618490"/>
+            <wp:effectExtent l="0" t="0" r="2540" b="0"/>
+            <wp:docPr id="581828383" name="Picture 1"/>
+            <wp:cNvGraphicFramePr>
+              <a:graphicFrameLocks xmlns:a="http://schemas.openxmlformats.org/drawingml/2006/main" noChangeAspect="1"/>
+            </wp:cNvGraphicFramePr>
+            <a:graphic xmlns:a="http://schemas.openxmlformats.org/drawingml/2006/main">
+              <a:graphicData uri="http://schemas.openxmlformats.org/drawingml/2006/picture">
+                <pic:pic xmlns:pic="http://schemas.openxmlformats.org/drawingml/2006/picture">
+                  <pic:nvPicPr>
+                    <pic:cNvPr id="581828383" name=""/>
+                    <pic:cNvPicPr/>
+                  </pic:nvPicPr>
+                  <pic:blipFill>
+                    <a:blip r:embed="rId11"/>
+                    <a:stretch>
+                      <a:fillRect/>
+                    </a:stretch>
+                  </pic:blipFill>
+                  <pic:spPr>
+                    <a:xfrm>
+                      <a:off x="0" y="0"/>
+                      <a:ext cx="5731510" cy="618490"/>
+                    </a:xfrm>
+                    <a:prstGeom prst="rect">
+                      <a:avLst/>
+                    </a:prstGeom>
+                  </pic:spPr>
+                </pic:pic>
+              </a:graphicData>
+            </a:graphic>
+          </wp:inline>
+        </w:drawing>
+      </w:r>
+    </w:p>
+    <w:p>
+      <w:pPr>
+        <w:rPr>
+          <w:sz w:val="24"/>
+          <w:szCs w:val="24"/>
+        </w:rPr>
+      </w:pPr>
+      <w:r>
+        <w:rPr>
+          <w:sz w:val="24"/>
+          <w:szCs w:val="24"/>
+        </w:rPr>
+        <w:t>Give a label to the pod</w:t>
+      </w:r>
+    </w:p>
+    <w:p>
+      <w:pPr>
+        <w:rPr>
+          <w:sz w:val="24"/>
+          <w:szCs w:val="24"/>
+        </w:rPr>
+      </w:pPr>
+      <w:r>
+        <w:rPr>
+          <w:sz w:val="24"/>
+          <w:szCs w:val="24"/>
+        </w:rPr>
+        <w:lastRenderedPageBreak/>
+        <w:drawing>
+          <wp:inline distT="0" distB="0" distL="0" distR="0" wp14:anchorId="22E4D94A" wp14:editId="42C9F0A7">
+            <wp:extent cx="5630061" cy="619211"/>
+            <wp:effectExtent l="0" t="0" r="8890" b="9525"/>
+            <wp:docPr id="1397570410" name="Picture 1" descr="A black screen with white text&#10;&#10;AI-generated content may be incorrect."/>
+            <wp:cNvGraphicFramePr>
+              <a:graphicFrameLocks xmlns:a="http://schemas.openxmlformats.org/drawingml/2006/main" noChangeAspect="1"/>
+            </wp:cNvGraphicFramePr>
+            <a:graphic xmlns:a="http://schemas.openxmlformats.org/drawingml/2006/main">
+              <a:graphicData uri="http://schemas.openxmlformats.org/drawingml/2006/picture">
+                <pic:pic xmlns:pic="http://schemas.openxmlformats.org/drawingml/2006/picture">
+                  <pic:nvPicPr>
+                    <pic:cNvPr id="1397570410" name="Picture 1" descr="A black screen with white text&#10;&#10;AI-generated content may be incorrect."/>
+                    <pic:cNvPicPr/>
+                  </pic:nvPicPr>
+                  <pic:blipFill>
+                    <a:blip r:embed="rId12"/>
+                    <a:stretch>
+                      <a:fillRect/>
+                    </a:stretch>
+                  </pic:blipFill>
+                  <pic:spPr>
+                    <a:xfrm>
+                      <a:off x="0" y="0"/>
+                      <a:ext cx="5630061" cy="619211"/>
+                    </a:xfrm>
+                    <a:prstGeom prst="rect">
+                      <a:avLst/>
+                    </a:prstGeom>
+                  </pic:spPr>
+                </pic:pic>
+              </a:graphicData>
+            </a:graphic>
+          </wp:inline>
+        </w:drawing>
+      </w:r>
+    </w:p>
+    <w:p>
+      <w:pPr>
+        <w:rPr>
+          <w:sz w:val="24"/>
+          <w:szCs w:val="24"/>
+        </w:rPr>
+      </w:pPr>
+      <w:r>
+        <w:rPr>
+          <w:sz w:val="24"/>
+          <w:szCs w:val="24"/>
+        </w:rPr>
+        <w:t>Delete the service</w:t>
+      </w:r>
+    </w:p>
+    <w:p>
+      <w:pPr>
+        <w:rPr>
+          <w:sz w:val="24"/>
+          <w:szCs w:val="24"/>
+        </w:rPr>
+      </w:pPr>
+    </w:p>
+    <w:p>
+      <w:pPr>
+        <w:rPr>
+          <w:b/>
+          <w:bCs/>
+          <w:sz w:val="24"/>
+          <w:szCs w:val="24"/>
+          <w:u w:val="single"/>
+        </w:rPr>
+      </w:pPr>
+      <w:r>
+        <w:rPr>
+          <w:b/>
+          <w:bCs/>
+          <w:sz w:val="24"/>
+          <w:szCs w:val="24"/>
+          <w:u w:val="single"/>
+        </w:rPr>
+        <w:t>Running Multiple Instances of Your App</w:t>
+      </w:r>
+    </w:p>
+    <w:p>
+      <w:pPr>
+        <w:rPr>
+          <w:sz w:val="24"/>
+          <w:szCs w:val="24"/>
+        </w:rPr>
+      </w:pPr>
+      <w:r>
+        <w:rPr>
+          <w:sz w:val="24"/>
+          <w:szCs w:val="24"/>
+        </w:rPr>
+        <w:drawing>
+          <wp:inline distT="0" distB="0" distL="0" distR="0" wp14:anchorId="03ACD8E3" wp14:editId="6E04F488">
+            <wp:extent cx="5731510" cy="282575"/>
+            <wp:effectExtent l="0" t="0" r="2540" b="3175"/>
+            <wp:docPr id="460516245" name="Picture 1"/>
+            <wp:cNvGraphicFramePr>
+              <a:graphicFrameLocks xmlns:a="http://schemas.openxmlformats.org/drawingml/2006/main" noChangeAspect="1"/>
+            </wp:cNvGraphicFramePr>
+            <a:graphic xmlns:a="http://schemas.openxmlformats.org/drawingml/2006/main">
+              <a:graphicData uri="http://schemas.openxmlformats.org/drawingml/2006/picture">
+                <pic:pic xmlns:pic="http://schemas.openxmlformats.org/drawingml/2006/picture">
+                  <pic:nvPicPr>
+                    <pic:cNvPr id="460516245" name=""/>
+                    <pic:cNvPicPr/>
+                  </pic:nvPicPr>
+                  <pic:blipFill>
+                    <a:blip r:embed="rId13"/>
+                    <a:stretch>
+                      <a:fillRect/>
+                    </a:stretch>
+                  </pic:blipFill>
+                  <pic:spPr>
+                    <a:xfrm>
+                      <a:off x="0" y="0"/>
+                      <a:ext cx="5731510" cy="282575"/>
+                    </a:xfrm>
+                    <a:prstGeom prst="rect">
+                      <a:avLst/>
+                    </a:prstGeom>
+                  </pic:spPr>
+                </pic:pic>
+              </a:graphicData>
+            </a:graphic>
+          </wp:inline>
+        </w:drawing>
+      </w:r>
+    </w:p>
+    <w:p>
+      <w:pPr>
+        <w:rPr>
+          <w:sz w:val="24"/>
+          <w:szCs w:val="24"/>
+        </w:rPr>
+      </w:pPr>
+      <w:r>
+        <w:rPr>
+          <w:sz w:val="24"/>
+          <w:szCs w:val="24"/>
+        </w:rPr>
+        <w:drawing>
+          <wp:inline distT="0" distB="0" distL="0" distR="0" wp14:anchorId="6F0F7178" wp14:editId="737B370C">
+            <wp:extent cx="4477375" cy="724001"/>
+            <wp:effectExtent l="0" t="0" r="0" b="0"/>
+            <wp:docPr id="1744404614" name="Picture 1" descr="A screen shot of a computer&#10;&#10;AI-generated content may be incorrect."/>
+            <wp:cNvGraphicFramePr>
+              <a:graphicFrameLocks xmlns:a="http://schemas.openxmlformats.org/drawingml/2006/main" noChangeAspect="1"/>
+            </wp:cNvGraphicFramePr>
+            <a:graphic xmlns:a="http://schemas.openxmlformats.org/drawingml/2006/main">
+              <a:graphicData uri="http://schemas.openxmlformats.org/drawingml/2006/picture">
+                <pic:pic xmlns:pic="http://schemas.openxmlformats.org/drawingml/2006/picture">
+                  <pic:nvPicPr>
+                    <pic:cNvPr id="1744404614" name="Picture 1" descr="A screen shot of a computer&#10;&#10;AI-generated content may be incorrect."/>
+                    <pic:cNvPicPr/>
+                  </pic:nvPicPr>
+                  <pic:blipFill>
+                    <a:blip r:embed="rId14"/>
+                    <a:stretch>
+                      <a:fillRect/>
+                    </a:stretch>
+                  </pic:blipFill>
+                  <pic:spPr>
+                    <a:xfrm>
+                      <a:off x="0" y="0"/>
+                      <a:ext cx="4477375" cy="724001"/>
+                    </a:xfrm>
+                    <a:prstGeom prst="rect">
+                      <a:avLst/>
+                    </a:prstGeom>
+                  </pic:spPr>
+                </pic:pic>
+              </a:graphicData>
+            </a:graphic>
+          </wp:inline>
+        </w:drawing>
+      </w:r>
+      <w:r>
+        <w:rPr>
+          <w:sz w:val="24"/>
+          <w:szCs w:val="24"/>
+        </w:rPr>
+        <w:br/>
+        <w:t>scale the pod to have 4 replicas</w:t>
+      </w:r>
+    </w:p>
+    <w:p>
+      <w:pPr>
+        <w:rPr>
+          <w:sz w:val="24"/>
+          <w:szCs w:val="24"/>
+        </w:rPr>
+      </w:pPr>
+    </w:p>
+    <w:p>
+      <w:pPr>
+        <w:rPr>
+          <w:sz w:val="24"/>
+          <w:szCs w:val="24"/>
+        </w:rPr>
+      </w:pPr>
+      <w:r>
+        <w:rPr>
+          <w:sz w:val="24"/>
+          <w:szCs w:val="24"/>
+        </w:rPr>
+        <w:drawing>
+          <wp:inline distT="0" distB="0" distL="0" distR="0" wp14:anchorId="51A36A13" wp14:editId="076D476E">
+            <wp:extent cx="5731510" cy="828675"/>
+            <wp:effectExtent l="0" t="0" r="2540" b="9525"/>
+            <wp:docPr id="1792951475" name="Picture 1" descr="A black screen with white text&#10;&#10;AI-generated content may be incorrect."/>
+            <wp:cNvGraphicFramePr>
+              <a:graphicFrameLocks xmlns:a="http://schemas.openxmlformats.org/drawingml/2006/main" noChangeAspect="1"/>
+            </wp:cNvGraphicFramePr>
+            <a:graphic xmlns:a="http://schemas.openxmlformats.org/drawingml/2006/main">
+              <a:graphicData uri="http://schemas.openxmlformats.org/drawingml/2006/picture">
+                <pic:pic xmlns:pic="http://schemas.openxmlformats.org/drawingml/2006/picture">
+                  <pic:nvPicPr>
+                    <pic:cNvPr id="1792951475" name="Picture 1" descr="A black screen with white text&#10;&#10;AI-generated content may be incorrect."/>
+                    <pic:cNvPicPr/>
+                  </pic:nvPicPr>
+                  <pic:blipFill>
+                    <a:blip r:embed="rId15"/>
+                    <a:stretch>
+                      <a:fillRect/>
+                    </a:stretch>
+                  </pic:blipFill>
+                  <pic:spPr>
+                    <a:xfrm>
+                      <a:off x="0" y="0"/>
+                      <a:ext cx="5731510" cy="828675"/>
+                    </a:xfrm>
+                    <a:prstGeom prst="rect">
+                      <a:avLst/>
+                    </a:prstGeom>
+                  </pic:spPr>
+                </pic:pic>
+              </a:graphicData>
+            </a:graphic>
+          </wp:inline>
+        </w:drawing>
+      </w:r>
+      <w:r>
+        <w:rPr>
+          <w:sz w:val="24"/>
+          <w:szCs w:val="24"/>
+        </w:rPr>
+        <w:t>scale back down to 2 replicas</w:t>
+      </w:r>
+    </w:p>
+    <w:p>
+      <w:pPr>
+        <w:rPr>
+          <w:b/>
+          <w:bCs/>
+          <w:sz w:val="24"/>
+          <w:szCs w:val="24"/>
+          <w:u w:val="single"/>
+        </w:rPr>
+      </w:pPr>
+    </w:p>
+    <w:p>
+      <w:pPr>
+        <w:rPr>
+          <w:b/>
+          <w:bCs/>
+          <w:sz w:val="24"/>
+          <w:szCs w:val="24"/>
+          <w:u w:val="single"/>
+        </w:rPr>
+      </w:pPr>
+      <w:r>
+        <w:rPr>
+          <w:b/>
+          <w:bCs/>
+          <w:sz w:val="24"/>
+          <w:szCs w:val="24"/>
+          <w:u w:val="single"/>
+        </w:rPr>
+        <w:t>Performing a Rolling Update</w:t>
+      </w:r>
+    </w:p>
+    <w:p>
+      <w:pPr>
+        <w:rPr>
+          <w:sz w:val="24"/>
+          <w:szCs w:val="24"/>
+        </w:rPr>
+      </w:pPr>
+      <w:r>
+        <w:rPr>
+          <w:sz w:val="24"/>
+          <w:szCs w:val="24"/>
+        </w:rPr>
+        <w:drawing>
+          <wp:inline distT="0" distB="0" distL="0" distR="0" wp14:anchorId="7396F8E0" wp14:editId="28E75219">
+            <wp:extent cx="5731510" cy="372110"/>
+            <wp:effectExtent l="0" t="0" r="2540" b="8890"/>
+            <wp:docPr id="211690120" name="Picture 1"/>
+            <wp:cNvGraphicFramePr>
+              <a:graphicFrameLocks xmlns:a="http://schemas.openxmlformats.org/drawingml/2006/main" noChangeAspect="1"/>
+            </wp:cNvGraphicFramePr>
+            <a:graphic xmlns:a="http://schemas.openxmlformats.org/drawingml/2006/main">
+              <a:graphicData uri="http://schemas.openxmlformats.org/drawingml/2006/picture">
+                <pic:pic xmlns:pic="http://schemas.openxmlformats.org/drawingml/2006/picture">
+                  <pic:nvPicPr>
+                    <pic:cNvPr id="211690120" name=""/>
+                    <pic:cNvPicPr/>
+                  </pic:nvPicPr>
+                  <pic:blipFill>
+                    <a:blip r:embed="rId16"/>
+                    <a:stretch>
+                      <a:fillRect/>
+                    </a:stretch>
+                  </pic:blipFill>
+                  <pic:spPr>
+                    <a:xfrm>
+                      <a:off x="0" y="0"/>
+                      <a:ext cx="5731510" cy="372110"/>
+                    </a:xfrm>
+                    <a:prstGeom prst="rect">
+                      <a:avLst/>
+                    </a:prstGeom>
+                  </pic:spPr>
+                </pic:pic>
+              </a:graphicData>
+            </a:graphic>
+          </wp:inline>
+        </w:drawing>
+      </w:r>
+    </w:p>
+    <w:p>
+      <w:pPr>
+        <w:rPr>
+          <w:sz w:val="24"/>
+          <w:szCs w:val="24"/>
+        </w:rPr>
+      </w:pPr>
+      <w:r>
+        <w:rPr>
+          <w:sz w:val="24"/>
+          <w:szCs w:val="24"/>
+        </w:rPr>
+        <w:t>Update the image with a  rolling update</w:t>
+      </w:r>
+    </w:p>
+    <w:p>
+      <w:pPr>
+        <w:rPr>
+          <w:sz w:val="24"/>
+          <w:szCs w:val="24"/>
+        </w:rPr>
+      </w:pPr>
+    </w:p>
+    <w:p>
+      <w:pPr>
+        <w:rPr>
+          <w:sz w:val="24"/>
+          <w:szCs w:val="24"/>
+        </w:rPr>
+      </w:pPr>
+      <w:r>
+        <w:rPr>
+          <w:sz w:val="24"/>
+          <w:szCs w:val="24"/>
+        </w:rPr>
+        <w:drawing>
+          <wp:inline distT="0" distB="0" distL="0" distR="0" wp14:anchorId="3C107B49" wp14:editId="5B94BBD5">
+            <wp:extent cx="5468113" cy="895475"/>
+            <wp:effectExtent l="0" t="0" r="0" b="0"/>
+            <wp:docPr id="1156092641" name="Picture 1" descr="A black screen with white text&#10;&#10;AI-generated content may be incorrect."/>
+            <wp:cNvGraphicFramePr>
+              <a:graphicFrameLocks xmlns:a="http://schemas.openxmlformats.org/drawingml/2006/main" noChangeAspect="1"/>
+            </wp:cNvGraphicFramePr>
+            <a:graphic xmlns:a="http://schemas.openxmlformats.org/drawingml/2006/main">
+              <a:graphicData uri="http://schemas.openxmlformats.org/drawingml/2006/picture">
+                <pic:pic xmlns:pic="http://schemas.openxmlformats.org/drawingml/2006/picture">
+                  <pic:nvPicPr>
+                    <pic:cNvPr id="1156092641" name="Picture 1" descr="A black screen with white text&#10;&#10;AI-generated content may be incorrect."/>
+                    <pic:cNvPicPr/>
+                  </pic:nvPicPr>
+                  <pic:blipFill>
+                    <a:blip r:embed="rId17"/>
+                    <a:stretch>
+                      <a:fillRect/>
+                    </a:stretch>
+                  </pic:blipFill>
+                  <pic:spPr>
+                    <a:xfrm>
+                      <a:off x="0" y="0"/>
+                      <a:ext cx="5468113" cy="895475"/>
+                    </a:xfrm>
+                    <a:prstGeom prst="rect">
+                      <a:avLst/>
+                    </a:prstGeom>
+                  </pic:spPr>
+                </pic:pic>
+              </a:graphicData>
+            </a:graphic>
+          </wp:inline>
+        </w:drawing>
+      </w:r>
+    </w:p>
+    <w:p>
+      <w:pPr>
+        <w:rPr>
+          <w:sz w:val="24"/>
+          <w:szCs w:val="24"/>
+        </w:rPr>
+      </w:pPr>
+      <w:r>
+        <w:rPr>
+          <w:sz w:val="24"/>
+          <w:szCs w:val="24"/>
+        </w:rPr>
+        <w:t>Observe newer updated pod</w:t>
+      </w:r>
+    </w:p>
+    <w:p>
+      <w:pPr>
+        <w:rPr>
+          <w:sz w:val="24"/>
+          <w:szCs w:val="24"/>
+        </w:rPr>
+      </w:pPr>
+      <w:r>
+        <w:rPr>
+          <w:sz w:val="24"/>
+          <w:szCs w:val="24"/>
+        </w:rPr>
+        <w:lastRenderedPageBreak/>
+        <w:drawing>
+          <wp:inline distT="0" distB="0" distL="0" distR="0" wp14:anchorId="39F32938" wp14:editId="39BDD478">
+            <wp:extent cx="5731510" cy="1437005"/>
+            <wp:effectExtent l="0" t="0" r="2540" b="0"/>
+            <wp:docPr id="969232733" name="Picture 1" descr="A screen shot of a computer&#10;&#10;AI-generated content may be incorrect."/>
+            <wp:cNvGraphicFramePr>
+              <a:graphicFrameLocks xmlns:a="http://schemas.openxmlformats.org/drawingml/2006/main" noChangeAspect="1"/>
+            </wp:cNvGraphicFramePr>
+            <a:graphic xmlns:a="http://schemas.openxmlformats.org/drawingml/2006/main">
+              <a:graphicData uri="http://schemas.openxmlformats.org/drawingml/2006/picture">
+                <pic:pic xmlns:pic="http://schemas.openxmlformats.org/drawingml/2006/picture">
+                  <pic:nvPicPr>
+                    <pic:cNvPr id="969232733" name="Picture 1" descr="A screen shot of a computer&#10;&#10;AI-generated content may be incorrect."/>
+                    <pic:cNvPicPr/>
+                  </pic:nvPicPr>
+                  <pic:blipFill>
+                    <a:blip r:embed="rId18"/>
+                    <a:stretch>
+                      <a:fillRect/>
+                    </a:stretch>
+                  </pic:blipFill>
+                  <pic:spPr>
+                    <a:xfrm>
+                      <a:off x="0" y="0"/>
+                      <a:ext cx="5731510" cy="1437005"/>
+                    </a:xfrm>
+                    <a:prstGeom prst="rect">
+                      <a:avLst/>
+                    </a:prstGeom>
+                  </pic:spPr>
+                </pic:pic>
+              </a:graphicData>
+            </a:graphic>
+          </wp:inline>
+        </w:drawing>
+      </w:r>
+    </w:p>
+    <w:p>
+      <w:pPr>
+        <w:rPr>
+          <w:sz w:val="24"/>
+          <w:szCs w:val="24"/>
+        </w:rPr>
+      </w:pPr>
+      <w:r>
+        <w:rPr>
+          <w:sz w:val="24"/>
+          <w:szCs w:val="24"/>
+        </w:rPr>
+        <w:t>Roll back the update and view that it has been rolled back</w:t>
+      </w:r>
+    </w:p>
     <w:sectPr>
       <w:pgSz w:w="11906" w:h="16838"/>
       <w:pgMar w:top="1440" w:right="1440" w:bottom="1440" w:left="1440" w:header="708" w:footer="708" w:gutter="0"/>
@@ -616,7 +1772,6 @@
   <w:style w:type="character" w:default="1" w:styleId="DefaultParagraphFont">
     <w:name w:val="Default Paragraph Font"/>
     <w:uiPriority w:val="1"/>
-    <w:semiHidden/>
     <w:unhideWhenUsed/>
   </w:style>
   <w:style w:type="table" w:default="1" w:styleId="TableNormal">
@@ -928,6 +2083,29 @@
       <w:smallCaps/>
       <w:color w:val="0F4761" w:themeColor="accent1" w:themeShade="BF"/>
       <w:spacing w:val="5"/>
+    </w:rPr>
+  </w:style>
+  <w:style w:type="character" w:styleId="Hyperlink">
+    <w:name w:val="Hyperlink"/>
+    <w:basedOn w:val="DefaultParagraphFont"/>
+    <w:uiPriority w:val="99"/>
+    <w:unhideWhenUsed/>
+    <w:rsid w:val="00A446E2"/>
+    <w:rPr>
+      <w:color w:val="467886" w:themeColor="hyperlink"/>
+      <w:u w:val="single"/>
+    </w:rPr>
+  </w:style>
+  <w:style w:type="character" w:styleId="UnresolvedMention">
+    <w:name w:val="Unresolved Mention"/>
+    <w:basedOn w:val="DefaultParagraphFont"/>
+    <w:uiPriority w:val="99"/>
+    <w:semiHidden/>
+    <w:unhideWhenUsed/>
+    <w:rsid w:val="00A446E2"/>
+    <w:rPr>
+      <w:color w:val="605E5C"/>
+      <w:shd w:val="clear" w:color="auto" w:fill="E1DFDD"/>
     </w:rPr>
   </w:style>
 </w:styles>

</xml_diff>